<commit_message>
updating aws create account doc with correct steps.
</commit_message>
<xml_diff>
--- a/AWS/Create AWS Account.docx
+++ b/AWS/Create AWS Account.docx
@@ -538,15 +538,6 @@
     <w:p>
       <w:r>
         <w:t>Type numbers as you hear them.</w:t>
-      </w:r>
-    </w:p>
-    <w:p/>
-    <w:p>
-      <w:pPr>
-        <w:pStyle w:val="Heading2"/>
-      </w:pPr>
-      <w:r>
-        <w:t>Step 5 of 5</w:t>
       </w:r>
     </w:p>
     <w:p>
@@ -1648,6 +1639,7 @@
   <w:style w:type="character" w:default="1" w:styleId="DefaultParagraphFont">
     <w:name w:val="Default Paragraph Font"/>
     <w:uiPriority w:val="1"/>
+    <w:semiHidden/>
     <w:unhideWhenUsed/>
   </w:style>
   <w:style w:type="table" w:default="1" w:styleId="TableNormal">

</xml_diff>